<commit_message>
Fået systemerne til at virke med fejlbeskeder og noget styling her og der
</commit_message>
<xml_diff>
--- a/opgaveinfo/Eksamensopgave V3_1-E2017-1-MAHA.docx
+++ b/opgaveinfo/Eksamensopgave V3_1-E2017-1-MAHA.docx
@@ -49,7 +49,6 @@
               <w:p>
                 <w:pPr>
                   <w:pStyle w:val="Ingenafstand"/>
-                  <w:jc w:val="center"/>
                   <w:rPr>
                     <w:rFonts w:asciiTheme="majorHAnsi" w:eastAsiaTheme="majorEastAsia" w:hAnsiTheme="majorHAnsi" w:cstheme="majorBidi"/>
                     <w:caps/>
@@ -3445,7 +3444,23 @@
                 <w:rFonts w:ascii="Century Schoolbook" w:hAnsi="Century Schoolbook"/>
                 <w:lang w:eastAsia="da-DK"/>
               </w:rPr>
-              <w:t>http://aspelev.dk/videoer/V31E2017/vids/Basisopgave.webm</w:t>
+              <w:t>http://aspelev.dk</w:t>
+            </w:r>
+            <w:r>
+              <w:rPr>
+                <w:rStyle w:val="Hyperlink"/>
+                <w:rFonts w:ascii="Century Schoolbook" w:hAnsi="Century Schoolbook"/>
+                <w:lang w:eastAsia="da-DK"/>
+              </w:rPr>
+              <w:t>/</w:t>
+            </w:r>
+            <w:r>
+              <w:rPr>
+                <w:rStyle w:val="Hyperlink"/>
+                <w:rFonts w:ascii="Century Schoolbook" w:hAnsi="Century Schoolbook"/>
+                <w:lang w:eastAsia="da-DK"/>
+              </w:rPr>
+              <w:t>videoer/V31E2017/vids/Basisopgave.webm</w:t>
             </w:r>
           </w:hyperlink>
           <w:r>
@@ -4283,8 +4298,6 @@
           <w:r>
             <w:t xml:space="preserve"> eller databasen</w:t>
           </w:r>
-          <w:bookmarkStart w:id="11" w:name="_GoBack"/>
-          <w:bookmarkEnd w:id="11"/>
           <w:r>
             <w:t>.</w:t>
           </w:r>
@@ -4590,11 +4603,11 @@
           <w:pPr>
             <w:pStyle w:val="Overskrift1"/>
           </w:pPr>
-          <w:bookmarkStart w:id="12" w:name="_Toc492929302"/>
+          <w:bookmarkStart w:id="11" w:name="_Toc492929302"/>
           <w:r>
             <w:t>Ekstraopgaver</w:t>
           </w:r>
-          <w:bookmarkEnd w:id="12"/>
+          <w:bookmarkEnd w:id="11"/>
         </w:p>
         <w:p>
           <w:pPr>
@@ -4704,6 +4717,19 @@
             </w:rPr>
             <w:t>SE VIDEO</w:t>
           </w:r>
+          <w:r>
+            <w:rPr>
+              <w:lang w:eastAsia="da-DK"/>
+            </w:rPr>
+            <w:t xml:space="preserve"> </w:t>
+          </w:r>
+          <w:r>
+            <w:rPr>
+              <w:rFonts w:ascii="Segoe UI Emoji" w:eastAsia="Segoe UI Emoji" w:hAnsi="Segoe UI Emoji" w:cs="Segoe UI Emoji"/>
+              <w:lang w:eastAsia="da-DK"/>
+            </w:rPr>
+            <w:t>😊</w:t>
+          </w:r>
         </w:p>
         <w:p>
           <w:pPr>
@@ -4987,6 +5013,14 @@
               <w:lang w:eastAsia="da-DK"/>
             </w:rPr>
             <w:t>SE VIDEO.</w:t>
+          </w:r>
+          <w:bookmarkStart w:id="12" w:name="_GoBack"/>
+          <w:bookmarkEnd w:id="12"/>
+          <w:r>
+            <w:rPr>
+              <w:lang w:eastAsia="da-DK"/>
+            </w:rPr>
+            <w:t xml:space="preserve"> </w:t>
           </w:r>
         </w:p>
         <w:p>
@@ -10562,6 +10596,7 @@
     <w:lsdException w:name="HTML Sample" w:semiHidden="1" w:unhideWhenUsed="1"/>
     <w:lsdException w:name="HTML Typewriter" w:semiHidden="1" w:unhideWhenUsed="1"/>
     <w:lsdException w:name="HTML Variable" w:semiHidden="1" w:unhideWhenUsed="1"/>
+    <w:lsdException w:name="Normal Table" w:semiHidden="1" w:unhideWhenUsed="1"/>
     <w:lsdException w:name="annotation subject" w:semiHidden="1" w:unhideWhenUsed="1"/>
     <w:lsdException w:name="No List" w:semiHidden="1" w:unhideWhenUsed="1"/>
     <w:lsdException w:name="Outline List 1" w:semiHidden="1" w:unhideWhenUsed="1"/>
@@ -10608,8 +10643,10 @@
     <w:lsdException w:name="Table Subtle 2" w:semiHidden="1" w:unhideWhenUsed="1"/>
     <w:lsdException w:name="Table Web 1" w:semiHidden="1" w:unhideWhenUsed="1"/>
     <w:lsdException w:name="Table Web 2" w:semiHidden="1" w:unhideWhenUsed="1"/>
+    <w:lsdException w:name="Table Web 3" w:semiHidden="1" w:unhideWhenUsed="1"/>
     <w:lsdException w:name="Balloon Text" w:semiHidden="1" w:unhideWhenUsed="1"/>
     <w:lsdException w:name="Table Grid" w:uiPriority="39"/>
+    <w:lsdException w:name="Table Theme" w:semiHidden="1" w:unhideWhenUsed="1"/>
     <w:lsdException w:name="Placeholder Text" w:semiHidden="1"/>
     <w:lsdException w:name="No Spacing" w:uiPriority="1" w:qFormat="1"/>
     <w:lsdException w:name="Light Shading" w:uiPriority="60"/>
@@ -12651,15 +12688,6 @@
 </file>
 
 <file path=customXml/item2.xml><?xml version="1.0" encoding="utf-8"?>
-<?mso-contentType ?>
-<FormTemplates xmlns="http://schemas.microsoft.com/sharepoint/v3/contenttype/forms">
-  <Display>DocumentLibraryForm</Display>
-  <Edit>DocumentLibraryForm</Edit>
-  <New>DocumentLibraryForm</New>
-</FormTemplates>
-</file>
-
-<file path=customXml/item3.xml><?xml version="1.0" encoding="utf-8"?>
 <ct:contentTypeSchema xmlns:ct="http://schemas.microsoft.com/office/2006/metadata/contentType" xmlns:ma="http://schemas.microsoft.com/office/2006/metadata/properties/metaAttributes" ct:_="" ma:_="" ma:contentTypeName="Word" ma:contentTypeID="0x01010045E8358252D6400EB1C231CCF7F3BC97006D97D283E576F7408EAF8F7DCE9806E9" ma:contentTypeVersion="7" ma:contentTypeDescription="Opret et nyt dokument." ma:contentTypeScope="" ma:versionID="3e0d6e80e71c2eb5decb2fcf070c9508">
   <xsd:schema xmlns:xsd="http://www.w3.org/2001/XMLSchema" xmlns:xs="http://www.w3.org/2001/XMLSchema" xmlns:p="http://schemas.microsoft.com/office/2006/metadata/properties" xmlns:ns1="http://schemas.microsoft.com/sharepoint/v3" xmlns:ns2="0297d8f4-a80e-45fd-91f1-ac288fbcf3e4" targetNamespace="http://schemas.microsoft.com/office/2006/metadata/properties" ma:root="true" ma:fieldsID="c2aa0e44a2d32181bc3914df49c5371b" ns1:_="" ns2:_="">
     <xsd:import namespace="http://schemas.microsoft.com/sharepoint/v3"/>
@@ -12842,6 +12870,15 @@
 </ct:contentTypeSchema>
 </file>
 
+<file path=customXml/item3.xml><?xml version="1.0" encoding="utf-8"?>
+<?mso-contentType ?>
+<FormTemplates xmlns="http://schemas.microsoft.com/sharepoint/v3/contenttype/forms">
+  <Display>DocumentLibraryForm</Display>
+  <Edit>DocumentLibraryForm</Edit>
+  <New>DocumentLibraryForm</New>
+</FormTemplates>
+</file>
+
 <file path=customXml/item4.xml><?xml version="1.0" encoding="utf-8"?>
 <p:properties xmlns:p="http://schemas.microsoft.com/office/2006/metadata/properties" xmlns:xsi="http://www.w3.org/2001/XMLSchema-instance" xmlns:pc="http://schemas.microsoft.com/office/infopath/2007/PartnerControls">
   <documentManagement>
@@ -13022,14 +13059,6 @@
 </file>
 
 <file path=customXml/itemProps2.xml><?xml version="1.0" encoding="utf-8"?>
-<ds:datastoreItem xmlns:ds="http://schemas.openxmlformats.org/officeDocument/2006/customXml" ds:itemID="{E1B5D929-944A-4EA2-B467-29600A9022FE}">
-  <ds:schemaRefs>
-    <ds:schemaRef ds:uri="http://schemas.microsoft.com/sharepoint/v3/contenttype/forms"/>
-  </ds:schemaRefs>
-</ds:datastoreItem>
-</file>
-
-<file path=customXml/itemProps3.xml><?xml version="1.0" encoding="utf-8"?>
 <ds:datastoreItem xmlns:ds="http://schemas.openxmlformats.org/officeDocument/2006/customXml" ds:itemID="{1C192F78-33B0-4A7B-A2AD-C6E637DAF89F}">
   <ds:schemaRefs>
     <ds:schemaRef ds:uri="http://schemas.microsoft.com/office/2006/metadata/contentType"/>
@@ -13048,6 +13077,14 @@
 </ds:datastoreItem>
 </file>
 
+<file path=customXml/itemProps3.xml><?xml version="1.0" encoding="utf-8"?>
+<ds:datastoreItem xmlns:ds="http://schemas.openxmlformats.org/officeDocument/2006/customXml" ds:itemID="{E1B5D929-944A-4EA2-B467-29600A9022FE}">
+  <ds:schemaRefs>
+    <ds:schemaRef ds:uri="http://schemas.microsoft.com/sharepoint/v3/contenttype/forms"/>
+  </ds:schemaRefs>
+</ds:datastoreItem>
+</file>
+
 <file path=customXml/itemProps4.xml><?xml version="1.0" encoding="utf-8"?>
 <ds:datastoreItem xmlns:ds="http://schemas.openxmlformats.org/officeDocument/2006/customXml" ds:itemID="{002434C5-C170-43C5-AB2C-5EEA07F88AC2}">
   <ds:schemaRefs>
@@ -13060,7 +13097,7 @@
 </file>
 
 <file path=customXml/itemProps5.xml><?xml version="1.0" encoding="utf-8"?>
-<ds:datastoreItem xmlns:ds="http://schemas.openxmlformats.org/officeDocument/2006/customXml" ds:itemID="{CDD260B8-BD94-4CD7-B176-2692042DEFB4}">
+<ds:datastoreItem xmlns:ds="http://schemas.openxmlformats.org/officeDocument/2006/customXml" ds:itemID="{50886CC7-4202-4D55-B981-EFFF15620F03}">
   <ds:schemaRefs>
     <ds:schemaRef ds:uri="http://schemas.openxmlformats.org/officeDocument/2006/bibliography"/>
   </ds:schemaRefs>

</xml_diff>